<commit_message>
20180913AnnualReportsA a.  AnnualReports.Rmd - cleaned up plotly b. global.dcf - added library DT
</commit_message>
<xml_diff>
--- a/AnnualReports.docx
+++ b/AnnualReports.docx
@@ -7,18 +7,13 @@
         <w:pStyle w:val="Title"/>
       </w:pPr>
       <w:r>
-        <w:t xml:space="preserve"/>
+        <w:t xml:space="preserve">My</w:t>
       </w:r>
-    </w:p>
-    <w:p>
-      <w:pPr>
-        <w:pStyle w:val="SourceCode"/>
-      </w:pPr>
       <w:r>
-        <w:rPr>
-          <w:rStyle w:val="VerbatimChar"/>
-        </w:rPr>
-        <w:t xml:space="preserve">## # 18</w:t>
+        <w:t xml:space="preserve"> </w:t>
+      </w:r>
+      <w:r>
+        <w:t xml:space="preserve">Title!</w:t>
       </w:r>
     </w:p>
     <w:tbl>
@@ -1616,7 +1611,98 @@
           </w:p>
         </w:tc>
       </w:tr>
+      <w:tr>
+        <w:tc>
+          <w:p>
+            <w:pPr>
+              <w:pStyle w:val="Compact"/>
+              <w:jc w:val="left"/>
+            </w:pPr>
+            <w:r>
+              <w:t xml:space="preserve">## Including Plots</w:t>
+            </w:r>
+          </w:p>
+        </w:tc>
+        <w:tc>
+          <w:p>
+            <w:pPr>
+              <w:pStyle w:val="Compact"/>
+            </w:pPr>
+          </w:p>
+        </w:tc>
+        <w:tc>
+          <w:p>
+            <w:pPr>
+              <w:pStyle w:val="Compact"/>
+            </w:pPr>
+          </w:p>
+        </w:tc>
+        <w:tc>
+          <w:p>
+            <w:pPr>
+              <w:pStyle w:val="Compact"/>
+            </w:pPr>
+          </w:p>
+        </w:tc>
+        <w:tc>
+          <w:p>
+            <w:pPr>
+              <w:pStyle w:val="Compact"/>
+            </w:pPr>
+          </w:p>
+        </w:tc>
+        <w:tc>
+          <w:p>
+            <w:pPr>
+              <w:pStyle w:val="Compact"/>
+            </w:pPr>
+          </w:p>
+        </w:tc>
+        <w:tc>
+          <w:p>
+            <w:pPr>
+              <w:pStyle w:val="Compact"/>
+            </w:pPr>
+          </w:p>
+        </w:tc>
+        <w:tc>
+          <w:p>
+            <w:pPr>
+              <w:pStyle w:val="Compact"/>
+            </w:pPr>
+          </w:p>
+        </w:tc>
+        <w:tc>
+          <w:p>
+            <w:pPr>
+              <w:pStyle w:val="Compact"/>
+            </w:pPr>
+          </w:p>
+        </w:tc>
+        <w:tc>
+          <w:p>
+            <w:pPr>
+              <w:pStyle w:val="Compact"/>
+            </w:pPr>
+          </w:p>
+        </w:tc>
+        <w:tc>
+          <w:p>
+            <w:pPr>
+              <w:pStyle w:val="Compact"/>
+            </w:pPr>
+          </w:p>
+        </w:tc>
+      </w:tr>
     </w:tbl>
+    <w:p>
+      <w:pPr>
+        <w:pStyle w:val="BodyText"/>
+      </w:pPr>
+      <w:r>
+        <w:t xml:space="preserve">You can also embed plots, for example:</w:t>
+      </w:r>
+    </w:p>
     <w:sectPr/>
   </w:body>
 </w:document>
@@ -1725,7 +1811,7 @@
     </w:lvl>
   </w:abstractNum>
   <w:abstractNum w:abstractNumId="990">
-    <w:nsid w:val="10a0de1a"/>
+    <w:nsid w:val="a8b802e9"/>
     <w:multiLevelType w:val="multilevel"/>
     <w:lvl w:ilvl="0">
       <w:numFmt w:val="bullet"/>

</xml_diff>